<commit_message>
Small change in the doc
</commit_message>
<xml_diff>
--- a/D5_Code_Generation/Working_Generated_Java_Code/FlyinTravel_UserManual.docx
+++ b/D5_Code_Generation/Working_Generated_Java_Code/FlyinTravel_UserManual.docx
@@ -108,6 +108,51 @@
           <w:szCs w:val="28"/>
         </w:rPr>
         <w:t>Steps to Use this Reservation System:</w:t>
+      </w:r>
+      <w:r>
+        <w:rPr>
+          <w:rFonts w:ascii="Times New Roman" w:hAnsi="Times New Roman" w:cs="Times New Roman"/>
+          <w:b/>
+          <w:bCs/>
+          <w:sz w:val="28"/>
+          <w:szCs w:val="28"/>
+        </w:rPr>
+        <w:t xml:space="preserve"> (Here snapshots are from </w:t>
+      </w:r>
+      <w:proofErr w:type="spellStart"/>
+      <w:r>
+        <w:rPr>
+          <w:rFonts w:ascii="Times New Roman" w:hAnsi="Times New Roman" w:cs="Times New Roman"/>
+          <w:b/>
+          <w:bCs/>
+          <w:sz w:val="28"/>
+          <w:szCs w:val="28"/>
+        </w:rPr>
+        <w:t>LinuxOS</w:t>
+      </w:r>
+      <w:proofErr w:type="spellEnd"/>
+      <w:r>
+        <w:rPr>
+          <w:rFonts w:ascii="Times New Roman" w:hAnsi="Times New Roman" w:cs="Times New Roman"/>
+          <w:b/>
+          <w:bCs/>
+          <w:sz w:val="28"/>
+          <w:szCs w:val="28"/>
+        </w:rPr>
+        <w:t>)</w:t>
+      </w:r>
+    </w:p>
+    <w:p>
+      <w:pPr>
+        <w:rPr>
+          <w:rFonts w:ascii="Times New Roman" w:hAnsi="Times New Roman" w:cs="Times New Roman"/>
+        </w:rPr>
+      </w:pPr>
+      <w:r>
+        <w:rPr>
+          <w:rFonts w:ascii="Times New Roman" w:hAnsi="Times New Roman" w:cs="Times New Roman"/>
+        </w:rPr>
+        <w:t>(steps remain the same for any OS)</w:t>
       </w:r>
     </w:p>
     <w:p>
@@ -332,13 +377,7 @@
         <w:rPr>
           <w:rFonts w:ascii="Times New Roman" w:hAnsi="Times New Roman" w:cs="Times New Roman"/>
         </w:rPr>
-        <w:t>1.</w:t>
-      </w:r>
-      <w:r>
-        <w:rPr>
-          <w:rFonts w:ascii="Times New Roman" w:hAnsi="Times New Roman" w:cs="Times New Roman"/>
-        </w:rPr>
-        <w:t xml:space="preserve"> Search Flights</w:t>
+        <w:t>1. Search Flights</w:t>
       </w:r>
     </w:p>
     <w:p>
@@ -552,7 +591,6 @@
         <w:rPr>
           <w:rFonts w:ascii="Times New Roman" w:hAnsi="Times New Roman" w:cs="Times New Roman"/>
         </w:rPr>
-        <w:lastRenderedPageBreak/>
         <w:t xml:space="preserve">Now </w:t>
       </w:r>
       <w:r>
@@ -565,13 +603,7 @@
         <w:rPr>
           <w:rFonts w:ascii="Times New Roman" w:hAnsi="Times New Roman" w:cs="Times New Roman"/>
         </w:rPr>
-        <w:t xml:space="preserve"> see the steps </w:t>
-      </w:r>
-      <w:r>
-        <w:rPr>
-          <w:rFonts w:ascii="Times New Roman" w:hAnsi="Times New Roman" w:cs="Times New Roman"/>
-        </w:rPr>
-        <w:t>involved in each sections of the reservation sy</w:t>
+        <w:t xml:space="preserve"> see the steps involved in each sections of the reservation sy</w:t>
       </w:r>
       <w:r>
         <w:rPr>
@@ -711,13 +743,7 @@
         <w:rPr>
           <w:rFonts w:ascii="Times New Roman" w:hAnsi="Times New Roman" w:cs="Times New Roman"/>
         </w:rPr>
-        <w:t xml:space="preserve"> Enter '</w:t>
-      </w:r>
-      <w:r>
-        <w:rPr>
-          <w:rFonts w:ascii="Times New Roman" w:hAnsi="Times New Roman" w:cs="Times New Roman"/>
-        </w:rPr>
-        <w:t>true' for domestic OR 'false' for International</w:t>
+        <w:t xml:space="preserve"> Enter 'true' for domestic OR 'false' for International</w:t>
       </w:r>
     </w:p>
     <w:p>
@@ -967,7 +993,6 @@
           <w:noProof/>
           <w:lang w:val="en-CA" w:eastAsia="en-CA"/>
         </w:rPr>
-        <w:lastRenderedPageBreak/>
         <w:drawing>
           <wp:inline distT="0" distB="0" distL="0" distR="0">
             <wp:extent cx="6248284" cy="3971925"/>
@@ -1049,31 +1074,20 @@
           <w:rFonts w:ascii="Times New Roman" w:hAnsi="Times New Roman" w:cs="Times New Roman"/>
         </w:rPr>
         <w:tab/>
-        <w:t>one can book the retrieved flights f</w:t>
-      </w:r>
-      <w:r>
-        <w:rPr>
-          <w:rFonts w:ascii="Times New Roman" w:hAnsi="Times New Roman" w:cs="Times New Roman"/>
-        </w:rPr>
-        <w:t>rom the search. Booking will be completed with entering payment credentials.</w:t>
-      </w:r>
-    </w:p>
-    <w:p>
-      <w:pPr>
-        <w:rPr>
-          <w:rFonts w:ascii="Times New Roman" w:hAnsi="Times New Roman" w:cs="Times New Roman"/>
-        </w:rPr>
-      </w:pPr>
-      <w:r>
-        <w:rPr>
-          <w:rFonts w:ascii="Times New Roman" w:hAnsi="Times New Roman" w:cs="Times New Roman"/>
-        </w:rPr>
-        <w:tab/>
-      </w:r>
-      <w:r>
-        <w:rPr>
-          <w:rFonts w:ascii="Times New Roman" w:hAnsi="Times New Roman" w:cs="Times New Roman"/>
-        </w:rPr>
+        <w:t>one can book the retrieved flights from the search. Booking will be completed with entering payment credentials.</w:t>
+      </w:r>
+    </w:p>
+    <w:p>
+      <w:pPr>
+        <w:rPr>
+          <w:rFonts w:ascii="Times New Roman" w:hAnsi="Times New Roman" w:cs="Times New Roman"/>
+        </w:rPr>
+      </w:pPr>
+      <w:r>
+        <w:rPr>
+          <w:rFonts w:ascii="Times New Roman" w:hAnsi="Times New Roman" w:cs="Times New Roman"/>
+        </w:rPr>
+        <w:tab/>
         <w:t>Snapshot of a usage is below</w:t>
       </w:r>
     </w:p>
@@ -1174,7 +1188,6 @@
           <w:b/>
           <w:bCs/>
         </w:rPr>
-        <w:lastRenderedPageBreak/>
         <w:t>2.Signup</w:t>
       </w:r>
     </w:p>
@@ -1325,13 +1338,7 @@
           <w:rFonts w:ascii="Times New Roman" w:hAnsi="Times New Roman" w:cs="Times New Roman"/>
         </w:rPr>
         <w:tab/>
-        <w:t xml:space="preserve">Provides single login prompt for admin and as </w:t>
-      </w:r>
-      <w:r>
-        <w:rPr>
-          <w:rFonts w:ascii="Times New Roman" w:hAnsi="Times New Roman" w:cs="Times New Roman"/>
-        </w:rPr>
-        <w:t>well as for Member</w:t>
+        <w:t>Provides single login prompt for admin and as well as for Member</w:t>
       </w:r>
     </w:p>
     <w:p>
@@ -1453,7 +1460,6 @@
         <w:rPr>
           <w:rFonts w:ascii="Times New Roman" w:hAnsi="Times New Roman" w:cs="Times New Roman"/>
         </w:rPr>
-        <w:lastRenderedPageBreak/>
         <w:tab/>
         <w:t>1.Update Flights</w:t>
       </w:r>
@@ -1693,7 +1699,6 @@
         <w:rPr>
           <w:rFonts w:ascii="Times New Roman" w:hAnsi="Times New Roman" w:cs="Times New Roman"/>
         </w:rPr>
-        <w:lastRenderedPageBreak/>
         <w:tab/>
         <w:t>2.Delete Flights</w:t>
       </w:r>
@@ -1804,11 +1809,6 @@
           <w:rFonts w:ascii="Times New Roman" w:hAnsi="Times New Roman" w:cs="Times New Roman"/>
         </w:rPr>
         <w:tab/>
-      </w:r>
-      <w:r>
-        <w:rPr>
-          <w:rFonts w:ascii="Times New Roman" w:hAnsi="Times New Roman" w:cs="Times New Roman"/>
-        </w:rPr>
         <w:t>3.Delete Account</w:t>
       </w:r>
     </w:p>
@@ -1932,7 +1932,6 @@
         <w:rPr>
           <w:rFonts w:ascii="Times New Roman" w:hAnsi="Times New Roman" w:cs="Times New Roman"/>
         </w:rPr>
-        <w:lastRenderedPageBreak/>
         <w:tab/>
         <w:t>4.Logout</w:t>
       </w:r>
@@ -2064,13 +2063,7 @@
           <w:rFonts w:ascii="Times New Roman" w:hAnsi="Times New Roman" w:cs="Times New Roman"/>
         </w:rPr>
         <w:tab/>
-        <w:t>1.Vi</w:t>
-      </w:r>
-      <w:r>
-        <w:rPr>
-          <w:rFonts w:ascii="Times New Roman" w:hAnsi="Times New Roman" w:cs="Times New Roman"/>
-        </w:rPr>
-        <w:t>ew Account</w:t>
+        <w:t>1.View Account</w:t>
       </w:r>
     </w:p>
     <w:p>
@@ -2179,7 +2172,6 @@
         <w:rPr>
           <w:rFonts w:ascii="Times New Roman" w:hAnsi="Times New Roman" w:cs="Times New Roman"/>
         </w:rPr>
-        <w:lastRenderedPageBreak/>
         <w:tab/>
       </w:r>
     </w:p>
@@ -2400,7 +2392,6 @@
         <w:rPr>
           <w:rFonts w:ascii="Times New Roman" w:hAnsi="Times New Roman" w:cs="Times New Roman"/>
         </w:rPr>
-        <w:lastRenderedPageBreak/>
         <w:tab/>
         <w:t>3.Logout</w:t>
       </w:r>
@@ -2654,7 +2645,6 @@
           <w:b/>
           <w:bCs/>
         </w:rPr>
-        <w:lastRenderedPageBreak/>
         <w:t>5.Cancel Booking</w:t>
       </w:r>
     </w:p>
@@ -2669,13 +2659,7 @@
           <w:rFonts w:ascii="Times New Roman" w:hAnsi="Times New Roman" w:cs="Times New Roman"/>
         </w:rPr>
         <w:tab/>
-        <w:t xml:space="preserve">One can </w:t>
-      </w:r>
-      <w:r>
-        <w:rPr>
-          <w:rFonts w:ascii="Times New Roman" w:hAnsi="Times New Roman" w:cs="Times New Roman"/>
-        </w:rPr>
-        <w:t xml:space="preserve">cancel the booking by entering the </w:t>
+        <w:t xml:space="preserve">One can cancel the booking by entering the </w:t>
       </w:r>
       <w:proofErr w:type="spellStart"/>
       <w:r>
@@ -2807,6 +2791,7 @@
         </w:rPr>
       </w:pPr>
       <w:bookmarkStart w:id="1" w:name="_GoBack"/>
+      <w:bookmarkEnd w:id="1"/>
       <w:r>
         <w:rPr>
           <w:rFonts w:ascii="Times New Roman" w:hAnsi="Times New Roman" w:cs="Times New Roman"/>
@@ -2862,7 +2847,6 @@
           </wp:inline>
         </w:drawing>
       </w:r>
-      <w:bookmarkEnd w:id="1"/>
     </w:p>
     <w:sectPr>
       <w:pgSz w:w="11906" w:h="16838"/>

</xml_diff>